<commit_message>
Added known bugs and issues
</commit_message>
<xml_diff>
--- a/2 - Programmer's Manual/Known Bugs and Issues.docx
+++ b/2 - Programmer's Manual/Known Bugs and Issues.docx
@@ -4,6 +4,24 @@
   <w:body>
     <w:p>
       <w:pPr>
+        <w:spacing w:line="360" w:lineRule="auto"/>
+        <w:jc w:val="center"/>
+        <w:rPr>
+          <w:b/>
+          <w:lang w:val="en-US"/>
+        </w:rPr>
+      </w:pPr>
+      <w:r>
+        <w:rPr>
+          <w:b/>
+          <w:lang w:val="en-US"/>
+        </w:rPr>
+        <w:t>Known Bugs and Issues</w:t>
+      </w:r>
+    </w:p>
+    <w:p>
+      <w:pPr>
+        <w:spacing w:line="360" w:lineRule="auto"/>
         <w:rPr>
           <w:lang w:val="en-US"/>
         </w:rPr>
@@ -12,10 +30,78 @@
         <w:rPr>
           <w:lang w:val="en-US"/>
         </w:rPr>
-        <w:t>asa</w:t>
+        <w:t>We only found one bug in the application that we couldn’t fix. The bounds of the middle rectangle (where the game runs)</w:t>
       </w:r>
       <w:bookmarkStart w:id="0" w:name="_GoBack"/>
       <w:bookmarkEnd w:id="0"/>
+      <w:r>
+        <w:rPr>
+          <w:lang w:val="en-US"/>
+        </w:rPr>
+        <w:t xml:space="preserve"> are not visible when the dynamic shape is over it:</w:t>
+      </w:r>
+    </w:p>
+    <w:p>
+      <w:pPr>
+        <w:spacing w:line="360" w:lineRule="auto"/>
+        <w:rPr>
+          <w:lang w:val="en-US"/>
+        </w:rPr>
+      </w:pPr>
+      <w:r>
+        <w:rPr>
+          <w:noProof/>
+          <w:lang w:val="en-US"/>
+        </w:rPr>
+        <w:drawing>
+          <wp:inline distT="0" distB="0" distL="0" distR="0" wp14:anchorId="2D94F967" wp14:editId="76229936">
+            <wp:extent cx="4137474" cy="5891841"/>
+            <wp:effectExtent l="0" t="0" r="0" b="0"/>
+            <wp:docPr id="1" name="Picture 1"/>
+            <wp:cNvGraphicFramePr>
+              <a:graphicFrameLocks xmlns:a="http://schemas.openxmlformats.org/drawingml/2006/main" noChangeAspect="1"/>
+            </wp:cNvGraphicFramePr>
+            <a:graphic xmlns:a="http://schemas.openxmlformats.org/drawingml/2006/main">
+              <a:graphicData uri="http://schemas.openxmlformats.org/drawingml/2006/picture">
+                <pic:pic xmlns:pic="http://schemas.openxmlformats.org/drawingml/2006/picture">
+                  <pic:nvPicPr>
+                    <pic:cNvPr id="0" name="Picture 1"/>
+                    <pic:cNvPicPr>
+                      <a:picLocks noChangeAspect="1" noChangeArrowheads="1"/>
+                    </pic:cNvPicPr>
+                  </pic:nvPicPr>
+                  <pic:blipFill>
+                    <a:blip r:embed="rId4">
+                      <a:extLst>
+                        <a:ext uri="{28A0092B-C50C-407E-A947-70E740481C1C}">
+                          <a14:useLocalDpi xmlns:a14="http://schemas.microsoft.com/office/drawing/2010/main" val="0"/>
+                        </a:ext>
+                      </a:extLst>
+                    </a:blip>
+                    <a:srcRect/>
+                    <a:stretch>
+                      <a:fillRect/>
+                    </a:stretch>
+                  </pic:blipFill>
+                  <pic:spPr bwMode="auto">
+                    <a:xfrm>
+                      <a:off x="0" y="0"/>
+                      <a:ext cx="4142793" cy="5899415"/>
+                    </a:xfrm>
+                    <a:prstGeom prst="rect">
+                      <a:avLst/>
+                    </a:prstGeom>
+                    <a:noFill/>
+                    <a:ln>
+                      <a:noFill/>
+                    </a:ln>
+                  </pic:spPr>
+                </pic:pic>
+              </a:graphicData>
+            </a:graphic>
+          </wp:inline>
+        </w:drawing>
+      </w:r>
     </w:p>
     <w:sectPr>
       <w:pgSz w:w="12240" w:h="15840"/>

</xml_diff>